<commit_message>
Developpement texte partie CSR
</commit_message>
<xml_diff>
--- a/Documents/Rapport PFE.docx
+++ b/Documents/Rapport PFE.docx
@@ -1840,7 +1840,7 @@
                     <a:graphicData uri="http://schemas.openxmlformats.org/drawingml/2006/picture">
                       <pic:pic>
                         <pic:nvPicPr>
-                          <pic:cNvPr descr="/Applications/RStudio.app/Contents/Resources/app/quarto/share/formats/docx/tip.png" id="30" name="Picture"/>
+                          <pic:cNvPr descr="C:\PROGRA~1\RStudio\RESOUR~1\app\bin\quarto\share\formats\docx\tip.png" id="30" name="Picture"/>
                           <pic:cNvPicPr>
                             <a:picLocks noChangeArrowheads="1" noChangeAspect="1"/>
                           </pic:cNvPicPr>
@@ -5147,7 +5147,7 @@
             <w:r>
               <w:drawing>
                 <wp:inline>
-                  <wp:extent cx="5334000" cy="4267200"/>
+                  <wp:extent cx="4620126" cy="3696101"/>
                   <wp:effectExtent b="0" l="0" r="0" t="0"/>
                   <wp:docPr descr="" title="" id="50" name="Picture"/>
                   <a:graphic>
@@ -5168,7 +5168,7 @@
                         <pic:spPr bwMode="auto">
                           <a:xfrm>
                             <a:off x="0" y="0"/>
-                            <a:ext cx="5334000" cy="4267200"/>
+                            <a:ext cx="4620126" cy="3696101"/>
                           </a:xfrm>
                           <a:prstGeom prst="rect">
                             <a:avLst/>
@@ -12517,7 +12517,7 @@
                     <a:graphicData uri="http://schemas.openxmlformats.org/drawingml/2006/picture">
                       <pic:pic>
                         <pic:nvPicPr>
-                          <pic:cNvPr descr="/Applications/RStudio.app/Contents/Resources/app/quarto/share/formats/docx/tip.png" id="67" name="Picture"/>
+                          <pic:cNvPr descr="C:\PROGRA~1\RStudio\RESOUR~1\app\bin\quarto\share\formats\docx\tip.png" id="67" name="Picture"/>
                           <pic:cNvPicPr>
                             <a:picLocks noChangeArrowheads="1" noChangeAspect="1"/>
                           </pic:cNvPicPr>
@@ -12641,7 +12641,7 @@
                     <a:graphicData uri="http://schemas.openxmlformats.org/drawingml/2006/picture">
                       <pic:pic>
                         <pic:nvPicPr>
-                          <pic:cNvPr descr="/Applications/RStudio.app/Contents/Resources/app/quarto/share/formats/docx/tip.png" id="69" name="Picture"/>
+                          <pic:cNvPr descr="C:\PROGRA~1\RStudio\RESOUR~1\app\bin\quarto\share\formats\docx\tip.png" id="69" name="Picture"/>
                           <pic:cNvPicPr>
                             <a:picLocks noChangeArrowheads="1" noChangeAspect="1"/>
                           </pic:cNvPicPr>
@@ -17360,7 +17360,7 @@
                     <a:graphicData uri="http://schemas.openxmlformats.org/drawingml/2006/picture">
                       <pic:pic>
                         <pic:nvPicPr>
-                          <pic:cNvPr descr="/Applications/RStudio.app/Contents/Resources/app/quarto/share/formats/docx/note.png" id="82" name="Picture"/>
+                          <pic:cNvPr descr="C:\PROGRA~1\RStudio\RESOUR~1\app\bin\quarto\share\formats\docx\note.png" id="82" name="Picture"/>
                           <pic:cNvPicPr>
                             <a:picLocks noChangeArrowheads="1" noChangeAspect="1"/>
                           </pic:cNvPicPr>
@@ -17484,7 +17484,7 @@
                     <a:graphicData uri="http://schemas.openxmlformats.org/drawingml/2006/picture">
                       <pic:pic>
                         <pic:nvPicPr>
-                          <pic:cNvPr descr="/Applications/RStudio.app/Contents/Resources/app/quarto/share/formats/docx/note.png" id="84" name="Picture"/>
+                          <pic:cNvPr descr="C:\PROGRA~1\RStudio\RESOUR~1\app\bin\quarto\share\formats\docx\note.png" id="84" name="Picture"/>
                           <pic:cNvPicPr>
                             <a:picLocks noChangeArrowheads="1" noChangeAspect="1"/>
                           </pic:cNvPicPr>
@@ -17821,7 +17821,7 @@
                     <a:graphicData uri="http://schemas.openxmlformats.org/drawingml/2006/picture">
                       <pic:pic>
                         <pic:nvPicPr>
-                          <pic:cNvPr descr="/Applications/RStudio.app/Contents/Resources/app/quarto/share/formats/docx/note.png" id="86" name="Picture"/>
+                          <pic:cNvPr descr="C:\PROGRA~1\RStudio\RESOUR~1\app\bin\quarto\share\formats\docx\note.png" id="86" name="Picture"/>
                           <pic:cNvPicPr>
                             <a:picLocks noChangeArrowheads="1" noChangeAspect="1"/>
                           </pic:cNvPicPr>
@@ -18530,7 +18530,7 @@
                     <a:graphicData uri="http://schemas.openxmlformats.org/drawingml/2006/picture">
                       <pic:pic>
                         <pic:nvPicPr>
-                          <pic:cNvPr descr="/Applications/RStudio.app/Contents/Resources/app/quarto/share/formats/docx/note.png" id="88" name="Picture"/>
+                          <pic:cNvPr descr="C:\PROGRA~1\RStudio\RESOUR~1\app\bin\quarto\share\formats\docx\note.png" id="88" name="Picture"/>
                           <pic:cNvPicPr>
                             <a:picLocks noChangeArrowheads="1" noChangeAspect="1"/>
                           </pic:cNvPicPr>
@@ -18984,7 +18984,7 @@
                     <a:graphicData uri="http://schemas.openxmlformats.org/drawingml/2006/picture">
                       <pic:pic>
                         <pic:nvPicPr>
-                          <pic:cNvPr descr="/Applications/RStudio.app/Contents/Resources/app/quarto/share/formats/docx/note.png" id="90" name="Picture"/>
+                          <pic:cNvPr descr="C:\PROGRA~1\RStudio\RESOUR~1\app\bin\quarto\share\formats\docx\note.png" id="90" name="Picture"/>
                           <pic:cNvPicPr>
                             <a:picLocks noChangeArrowheads="1" noChangeAspect="1"/>
                           </pic:cNvPicPr>
@@ -19722,7 +19722,7 @@
                     <a:graphicData uri="http://schemas.openxmlformats.org/drawingml/2006/picture">
                       <pic:pic>
                         <pic:nvPicPr>
-                          <pic:cNvPr descr="/Applications/RStudio.app/Contents/Resources/app/quarto/share/formats/docx/note.png" id="92" name="Picture"/>
+                          <pic:cNvPr descr="C:\PROGRA~1\RStudio\RESOUR~1\app\bin\quarto\share\formats\docx\note.png" id="92" name="Picture"/>
                           <pic:cNvPicPr>
                             <a:picLocks noChangeArrowheads="1" noChangeAspect="1"/>
                           </pic:cNvPicPr>
@@ -20119,7 +20119,7 @@
                     <a:graphicData uri="http://schemas.openxmlformats.org/drawingml/2006/picture">
                       <pic:pic>
                         <pic:nvPicPr>
-                          <pic:cNvPr descr="/Applications/RStudio.app/Contents/Resources/app/quarto/share/formats/docx/note.png" id="94" name="Picture"/>
+                          <pic:cNvPr descr="C:\PROGRA~1\RStudio\RESOUR~1\app\bin\quarto\share\formats\docx\note.png" id="94" name="Picture"/>
                           <pic:cNvPicPr>
                             <a:picLocks noChangeArrowheads="1" noChangeAspect="1"/>
                           </pic:cNvPicPr>
@@ -20958,7 +20958,7 @@
                     <a:graphicData uri="http://schemas.openxmlformats.org/drawingml/2006/picture">
                       <pic:pic>
                         <pic:nvPicPr>
-                          <pic:cNvPr descr="/Applications/RStudio.app/Contents/Resources/app/quarto/share/formats/docx/tip.png" id="101" name="Picture"/>
+                          <pic:cNvPr descr="C:\PROGRA~1\RStudio\RESOUR~1\app\bin\quarto\share\formats\docx\tip.png" id="101" name="Picture"/>
                           <pic:cNvPicPr>
                             <a:picLocks noChangeArrowheads="1" noChangeAspect="1"/>
                           </pic:cNvPicPr>
@@ -23625,7 +23625,7 @@
                     <a:graphicData uri="http://schemas.openxmlformats.org/drawingml/2006/picture">
                       <pic:pic>
                         <pic:nvPicPr>
-                          <pic:cNvPr descr="/Applications/RStudio.app/Contents/Resources/app/quarto/share/formats/docx/note.png" id="110" name="Picture"/>
+                          <pic:cNvPr descr="C:\PROGRA~1\RStudio\RESOUR~1\app\bin\quarto\share\formats\docx\note.png" id="110" name="Picture"/>
                           <pic:cNvPicPr>
                             <a:picLocks noChangeArrowheads="1" noChangeAspect="1"/>
                           </pic:cNvPicPr>
@@ -25659,7 +25659,7 @@
                     <a:graphicData uri="http://schemas.openxmlformats.org/drawingml/2006/picture">
                       <pic:pic>
                         <pic:nvPicPr>
-                          <pic:cNvPr descr="/Applications/RStudio.app/Contents/Resources/app/quarto/share/formats/docx/note.png" id="112" name="Picture"/>
+                          <pic:cNvPr descr="C:\PROGRA~1\RStudio\RESOUR~1\app\bin\quarto\share\formats\docx\note.png" id="112" name="Picture"/>
                           <pic:cNvPicPr>
                             <a:picLocks noChangeArrowheads="1" noChangeAspect="1"/>
                           </pic:cNvPicPr>
@@ -26220,7 +26220,7 @@
                     <a:graphicData uri="http://schemas.openxmlformats.org/drawingml/2006/picture">
                       <pic:pic>
                         <pic:nvPicPr>
-                          <pic:cNvPr descr="/Applications/RStudio.app/Contents/Resources/app/quarto/share/formats/docx/note.png" id="114" name="Picture"/>
+                          <pic:cNvPr descr="C:\PROGRA~1\RStudio\RESOUR~1\app\bin\quarto\share\formats\docx\note.png" id="114" name="Picture"/>
                           <pic:cNvPicPr>
                             <a:picLocks noChangeArrowheads="1" noChangeAspect="1"/>
                           </pic:cNvPicPr>
@@ -26512,7 +26512,13 @@
         <w:pStyle w:val="FirstParagraph"/>
       </w:pPr>
       <w:r>
-        <w:t xml:space="preserve">Le Capital de Solvabilité Requis (CSR) est une notion très importante dans les domaines d’assurance et de réassurance, il permet la garantie de tous les risques quantifiables auxquels les entreprises de ces domaines sont exposés. Le CSR correspond au capital dont a besoin une entreprise d’assurance ou de réassurance pour faire face à tous les risques qui peuvent survenir dans le futur et limiter la probabilité de ruine à 0,5%, c’est-à-dire à une seule occurrence tous les 200 ans.</w:t>
+        <w:t xml:space="preserve">Le Capital de Solvabilité Requis (CSR) est une notion très importante dans les domaines d’assurance et de réassurance, il permet la garantie de tous les risques quantifiables auxquels les entreprises de ces domaines sont</w:t>
+      </w:r>
+      <w:r>
+        <w:t xml:space="preserve"> </w:t>
+      </w:r>
+      <w:r>
+        <w:t xml:space="preserve">exposés. Le CSR correspond au capital dont a besoin une entreprise d’assurance ou de réassurance pour faire face à tous les risques qui peuvent survenir dans le futur et limiter la probabilité de ruine à 0,5%, c’est-à-dire à une seule occurrence tous les 200 ans.</w:t>
       </w:r>
     </w:p>
     <w:p>
@@ -26761,6 +26767,132 @@
         <w:t xml:space="preserve">L’ajustement visant à tenir compte de la capacité d’absorption des pertes par les impôts différés.</w:t>
       </w:r>
     </w:p>
+    <w:p>
+      <w:pPr>
+        <w:pStyle w:val="FirstParagraph"/>
+      </w:pPr>
+      <m:oMathPara>
+        <m:oMathParaPr>
+          <m:jc m:val="center"/>
+        </m:oMathParaPr>
+        <m:oMath>
+          <m:r>
+            <m:t>C</m:t>
+          </m:r>
+          <m:r>
+            <m:t>S</m:t>
+          </m:r>
+          <m:r>
+            <m:t>R</m:t>
+          </m:r>
+          <m:r>
+            <m:rPr>
+              <m:sty m:val="p"/>
+            </m:rPr>
+            <m:t>=</m:t>
+          </m:r>
+          <m:r>
+            <m:t>C</m:t>
+          </m:r>
+          <m:r>
+            <m:t>S</m:t>
+          </m:r>
+          <m:sSub>
+            <m:e>
+              <m:r>
+                <m:t>R</m:t>
+              </m:r>
+            </m:e>
+            <m:sub>
+              <m:r>
+                <m:t>b</m:t>
+              </m:r>
+              <m:r>
+                <m:t>a</m:t>
+              </m:r>
+              <m:r>
+                <m:t>s</m:t>
+              </m:r>
+              <m:r>
+                <m:t>e</m:t>
+              </m:r>
+            </m:sub>
+          </m:sSub>
+          <m:r>
+            <m:rPr>
+              <m:sty m:val="p"/>
+            </m:rPr>
+            <m:t>+</m:t>
+          </m:r>
+          <m:r>
+            <m:t>C</m:t>
+          </m:r>
+          <m:r>
+            <m:t>S</m:t>
+          </m:r>
+          <m:sSub>
+            <m:e>
+              <m:r>
+                <m:t>R</m:t>
+              </m:r>
+            </m:e>
+            <m:sub>
+              <m:r>
+                <m:t>o</m:t>
+              </m:r>
+              <m:r>
+                <m:t>p</m:t>
+              </m:r>
+              <m:r>
+                <m:t>é</m:t>
+              </m:r>
+              <m:r>
+                <m:t>r</m:t>
+              </m:r>
+              <m:r>
+                <m:t>a</m:t>
+              </m:r>
+              <m:r>
+                <m:t>t</m:t>
+              </m:r>
+              <m:r>
+                <m:t>i</m:t>
+              </m:r>
+              <m:r>
+                <m:t>o</m:t>
+              </m:r>
+              <m:r>
+                <m:t>n</m:t>
+              </m:r>
+              <m:r>
+                <m:t>n</m:t>
+              </m:r>
+              <m:r>
+                <m:t>e</m:t>
+              </m:r>
+              <m:r>
+                <m:t>l</m:t>
+              </m:r>
+            </m:sub>
+          </m:sSub>
+          <m:r>
+            <m:rPr>
+              <m:sty m:val="p"/>
+            </m:rPr>
+            <m:t>+</m:t>
+          </m:r>
+          <m:r>
+            <m:t>A</m:t>
+          </m:r>
+          <m:r>
+            <m:t>d</m:t>
+          </m:r>
+          <m:r>
+            <m:t>j</m:t>
+          </m:r>
+        </m:oMath>
+      </m:oMathPara>
+    </w:p>
     <w:bookmarkStart w:id="138" w:name="X8b89129f00e23abf7e0dc64742a1933841bd13f"/>
     <w:p>
       <w:pPr>
@@ -26814,8 +26946,8 @@
       </w:r>
       <w:r>
         <w:rPr>
-          <w:iCs/>
-          <w:i/>
+          <w:bCs/>
+          <w:b/>
         </w:rPr>
         <w:t xml:space="preserve">marché</w:t>
       </w:r>
@@ -26827,8 +26959,8 @@
       </w:r>
       <w:r>
         <w:rPr>
-          <w:iCs/>
-          <w:i/>
+          <w:bCs/>
+          <w:b/>
         </w:rPr>
         <w:t xml:space="preserve">concentration</w:t>
       </w:r>
@@ -26840,8 +26972,8 @@
       </w:r>
       <w:r>
         <w:rPr>
-          <w:iCs/>
-          <w:i/>
+          <w:bCs/>
+          <w:b/>
         </w:rPr>
         <w:t xml:space="preserve">contrepartie</w:t>
       </w:r>
@@ -26853,24 +26985,24 @@
       </w:r>
       <w:r>
         <w:rPr>
-          <w:iCs/>
-          <w:i/>
+          <w:bCs/>
+          <w:b/>
         </w:rPr>
-        <w:t xml:space="preserve">souscription</w:t>
+        <w:t xml:space="preserve">souscription vie</w:t>
       </w:r>
       <w:r>
         <w:t xml:space="preserve"> </w:t>
       </w:r>
       <w:r>
-        <w:t xml:space="preserve">vie et de</w:t>
+        <w:t xml:space="preserve">et de</w:t>
       </w:r>
       <w:r>
         <w:t xml:space="preserve"> </w:t>
       </w:r>
       <w:r>
         <w:rPr>
-          <w:iCs/>
-          <w:i/>
+          <w:bCs/>
+          <w:b/>
         </w:rPr>
         <w:t xml:space="preserve">souscription non-vie</w:t>
       </w:r>
@@ -26879,6 +27011,22 @@
       </w:r>
       <w:r>
         <w:t xml:space="preserve">et ce, après application des coefficients de corrélations.</w:t>
+      </w:r>
+    </w:p>
+    <w:p>
+      <w:pPr>
+        <w:pStyle w:val="BodyText"/>
+      </w:pPr>
+      <w:r>
+        <w:t xml:space="preserve">En d’autres termes, il s’agit du montant total des capitaux nécessaires pour faire face à ces divers types de risques. les exigences de capitaux sont évaluées individuellement pour chaque catégorie de risque, puis agrégées en appliquant les coefficients de corrélations, pour déterminer le capital de solvabilité requis de base. Cela permet aux compagnies d’assurance d’évaluer de manière précise les montants de capitaux nécessaires pour couvrir leurs risques spécifiques et d’assurer une solvabilité adéquate.</w:t>
+      </w:r>
+    </w:p>
+    <w:p>
+      <w:pPr>
+        <w:pStyle w:val="BodyText"/>
+      </w:pPr>
+      <w:r>
+        <w:t xml:space="preserve">Le capital de solvabilité requis de base peut être écrit mathématiquement comme suit:</w:t>
       </w:r>
     </w:p>
     <w:p>
@@ -27633,7 +27781,15 @@
         <w:pStyle w:val="FirstParagraph"/>
       </w:pPr>
       <w:r>
-        <w:t xml:space="preserve">L’exigence de capital relative au risque de marché est le montant total des exigences de capitaux relatives aux sous-risques action, taux, immobilier, écart de taux et change et ce, après application des coefficients de corrélations.</w:t>
+        <w:t xml:space="preserve">Pour l’exigence de capital relative au risque de marché, il est important de prendre en compte plusieurs sous-risques telle que, les sous-risques action, taux, immobilier, écart de taux et change. Chacun de ces sous-risques présente des caractéristiques uniques et nécessite une évaluation distincte. Une fois que les exigences de capitaux sont déterminées pour chaque sous-risque, elles sont agrégées pour obtenir l’exigence de capital total relative au risque de marché et ce, après application des coefficients de corrélations appropriés, ce qui permet de tenir compte des interdépendances et des corrélations entre ces différents sous-risques.</w:t>
+      </w:r>
+    </w:p>
+    <w:p>
+      <w:pPr>
+        <w:pStyle w:val="BodyText"/>
+      </w:pPr>
+      <w:r>
+        <w:t xml:space="preserve">Mathématiquement l’exigence de capital relative au risque de marché peut être représentée comme suit</w:t>
       </w:r>
     </w:p>
     <w:p>
@@ -27922,7 +28078,7 @@
         <w:pStyle w:val="FirstParagraph"/>
       </w:pPr>
       <w:r>
-        <w:t xml:space="preserve">L’exigence de capital relative au risque action est le montant de la perte de fonds propres résultant des baisses simultanées des valeurs des actions.</w:t>
+        <w:t xml:space="preserve">Lorsqu’on parle de l’exigence de capital relative au risque action, il s’agit du montant de perte potentiel des fonds propres d’une institution financière résultant de baisses simultanées des valeurs des actions. Ce type de risque est lié à la volatilité et à la corrélation entre les différentes actions détenues dans le portefeuille d’action.</w:t>
       </w:r>
     </w:p>
     <w:p>
@@ -28146,7 +28302,23 @@
         <w:pStyle w:val="FirstParagraph"/>
       </w:pPr>
       <w:r>
-        <w:t xml:space="preserve">L’exigence de capital relative au risque de taux, est le montant de la perte maximale de fonds propres qui résulterait de l’application de coefficients à la baisse ou à la hausse à la courbe des taux sur tout actif ou passif.</w:t>
+        <w:t xml:space="preserve">L’exigence de capital relative au risque de taux représente le montant estimé de la perte maximale en fonds propres subir en raison de variations à la baisse ou à la hausse des taux d’intérêt appliquées à l’ensemble de ses actifs et passifs.</w:t>
+      </w:r>
+    </w:p>
+    <w:p>
+      <w:pPr>
+        <w:pStyle w:val="BodyText"/>
+      </w:pPr>
+      <w:r>
+        <w:t xml:space="preserve">l’exigence de capital relative au risque de taux est une mesure essentielle pour évaluer et gérer les risques liés aux fluctuations des taux d’intérêt. Elle contribue à assurer la stabilité financière en prévoyant une réserve adéquate pour faire face aux pertes potentielles résultant de ces variations.</w:t>
+      </w:r>
+    </w:p>
+    <w:p>
+      <w:pPr>
+        <w:pStyle w:val="BodyText"/>
+      </w:pPr>
+      <w:r>
+        <w:t xml:space="preserve">La formule mathématique peut s’écrire comme suit:</w:t>
       </w:r>
     </w:p>
     <w:p>
@@ -28570,6 +28742,14 @@
       </w:pPr>
       <w:r>
         <w:t xml:space="preserve">L’exigence de capital relative au risque immobilier est la perte de fonds propres due à une baisse de X% de la valeur des actifs immobiliers.</w:t>
+      </w:r>
+    </w:p>
+    <w:p>
+      <w:pPr>
+        <w:pStyle w:val="BodyText"/>
+      </w:pPr>
+      <w:r>
+        <w:t xml:space="preserve">Cette exigence est établie pour évaluer les réserves financières nécessaires face à une potentielle baisse de valeur des biens immobiliers pour minimiser les risques.</w:t>
       </w:r>
     </w:p>
     <w:p>
@@ -32975,7 +33155,23 @@
         <w:pStyle w:val="FirstParagraph"/>
       </w:pPr>
       <w:r>
-        <w:t xml:space="preserve">L’exigence de capital relative au risque de concentration correspond à la perte des fonds propres due à la baisse des actifs associés aux ensembles d’émetteurs appartenant aux mêmes groupes. Elle correspond à la racine carrée de la somme des carrés des exigences de capitaux relatives au sous-risque de concentration relatifs aux différents groupes d’émetteurs.</w:t>
+        <w:t xml:space="preserve">L’exigence de capital relative au risque de concentration correspond à la perte des fonds propres due à la baisse des actifs associés aux ensembles d’émetteurs appartenant aux mêmes groupes.</w:t>
+      </w:r>
+    </w:p>
+    <w:p>
+      <w:pPr>
+        <w:pStyle w:val="BodyText"/>
+      </w:pPr>
+      <w:r>
+        <w:t xml:space="preserve">Lorsque des émetteurs appartenant à des groupes spécifiques présentent des liens étroits et partagent des caractéristiques similaires, une baisse de la valeur de leurs actifs peut avoir un impact très important. Par conséquent, il est essentiel de prendre en compte cette concentration de risques lors de l’évaluation des réserves de capital requises.</w:t>
+      </w:r>
+    </w:p>
+    <w:p>
+      <w:pPr>
+        <w:pStyle w:val="BodyText"/>
+      </w:pPr>
+      <w:r>
+        <w:t xml:space="preserve">Mathématiquement l’exigence de capital relative au risque de concentration correspond à la racine carrée de la somme des carrés des exigences de capitaux relatives au sous-risque de concentration relatifs aux différents groupes d’émetteurs.</w:t>
       </w:r>
     </w:p>
     <w:p>
@@ -33280,6 +33476,22 @@
       </w:pPr>
       <w:r>
         <w:t xml:space="preserve">L’exigence de capital relative au risque de souscription vie est la somme total des exigences de capitaux relatives aux sous-risques de mortalité, de longévité, de rachat, de frais et de catastrophe, on appliquant les coefficients de corrélations entre ces sous-risques.</w:t>
+      </w:r>
+    </w:p>
+    <w:p>
+      <w:pPr>
+        <w:pStyle w:val="BodyText"/>
+      </w:pPr>
+      <w:r>
+        <w:t xml:space="preserve">Le sous-risque de mortalité concerne les pertes potentielles découlant de décès prématurés d’un assuré, tandis que le sous-risque de longévité se rapporte aux pertes potentielles résultant d’une durée de vie plus longue que prévue. Le sous-risque de rachat concerne les pertes potentielles liées aux retraits anticipés des contrats d’assurance-vie, aussi le sous-risque de frais porte sur les pertes potentielles engendrées par les coûts administratifs associés aux contrats. Et le sous-risque de catastrophe concerne les pertes potentielles résultant d’événements extrêmes tels que des catastrophes naturelles.</w:t>
+      </w:r>
+    </w:p>
+    <w:p>
+      <w:pPr>
+        <w:pStyle w:val="BodyText"/>
+      </w:pPr>
+      <w:r>
+        <w:t xml:space="preserve">L’exigence de capital relative au risque de souscription vie permet de tenir compte des interdépendances entre ces différents sous-risques par l’applications des coefficients des corrélations entre ces eux, et de quantifier les réserves financières nécessaires aux compagnies d’assurance pour faire face aux pertes potentielles résultant des variations des facteurs liés à la mortalité, à la longévité, aux rachats, aux frais et aux catastrophes.</w:t>
       </w:r>
     </w:p>
     <w:p>
@@ -33989,6 +34201,70 @@
         <w:pStyle w:val="FirstParagraph"/>
       </w:pPr>
       <w:r>
+        <w:t xml:space="preserve">Commençons d’abord par la définition de quoi un rachaten assurance vie?</w:t>
+      </w:r>
+    </w:p>
+    <w:p>
+      <w:pPr>
+        <w:pStyle w:val="BodyText"/>
+      </w:pPr>
+      <w:r>
+        <w:t xml:space="preserve">un rachat en assurance vie est un retrait. L’épargne placée sur ce contrat est disponible : les fonds ne sont pas bloqués et les assures peuvent les récupérer intégralement, ou en partie, à tout moment. On distingue :</w:t>
+      </w:r>
+    </w:p>
+    <w:p>
+      <w:pPr>
+        <w:pStyle w:val="BodyText"/>
+      </w:pPr>
+      <w:r>
+        <w:t xml:space="preserve">•</w:t>
+      </w:r>
+      <w:r>
+        <w:t xml:space="preserve"> </w:t>
+      </w:r>
+      <w:r>
+        <w:rPr>
+          <w:bCs/>
+          <w:b/>
+        </w:rPr>
+        <w:t xml:space="preserve">Le rachat partiel</w:t>
+      </w:r>
+      <w:r>
+        <w:t xml:space="preserve"> </w:t>
+      </w:r>
+      <w:r>
+        <w:t xml:space="preserve">: les assures peuvent récupérer une fraction de la valeur du contrat – qui sera constituée d’une part de capital et d’une part d’intérêts capitalisés – s’ils ont par exemple besoin de liquidités pour un projet précis. Le rachat partiel permet de ne pas mettre un terme au contrat et de ne pas perdre l’antériorité fiscale.</w:t>
+      </w:r>
+    </w:p>
+    <w:p>
+      <w:pPr>
+        <w:pStyle w:val="BodyText"/>
+      </w:pPr>
+      <w:r>
+        <w:t xml:space="preserve">•</w:t>
+      </w:r>
+      <w:r>
+        <w:t xml:space="preserve"> </w:t>
+      </w:r>
+      <w:r>
+        <w:rPr>
+          <w:bCs/>
+          <w:b/>
+        </w:rPr>
+        <w:t xml:space="preserve">Le rachat total</w:t>
+      </w:r>
+      <w:r>
+        <w:t xml:space="preserve"> </w:t>
+      </w:r>
+      <w:r>
+        <w:t xml:space="preserve">: les assures peuvent récupérer l’intégralité de la valeur de rachat de leur assurance vie, et leur contrat prend fin, entrainant la perte de l’antériorité fiscale.</w:t>
+      </w:r>
+    </w:p>
+    <w:p>
+      <w:pPr>
+        <w:pStyle w:val="BodyText"/>
+      </w:pPr>
+      <w:r>
         <w:t xml:space="preserve">L’exigence de capital pour risque de rachat est correspond au maximun entre les exigences de capitaux suivantes:</w:t>
       </w:r>
     </w:p>
@@ -34629,7 +34905,7 @@
                   <m:nor/>
                   <m:sty m:val="p"/>
                 </m:rPr>
-                <m:t>choqueé</m:t>
+                <m:t>chocé</m:t>
               </m:r>
             </m:sup>
           </m:sSubSup>
@@ -34871,7 +35147,7 @@
         <w:t xml:space="preserve"> </w:t>
       </w:r>
       <w:r>
-        <w:t xml:space="preserve">, une fois les coefficients de corrélation appliqués..</w:t>
+        <w:t xml:space="preserve">, une fois les coefficients de corrélation appliqués.</w:t>
       </w:r>
     </w:p>
     <w:p>
@@ -36151,142 +36427,11 @@
           <m:t>{</m:t>
         </m:r>
         <m:r>
-          <m:t>L</m:t>
-        </m:r>
-        <m:r>
-          <m:t>e</m:t>
-        </m:r>
-        <m:r>
-          <m:t>s</m:t>
-        </m:r>
-        <m:r>
-          <m:t>s</m:t>
-        </m:r>
-        <m:r>
-          <m:t>o</m:t>
-        </m:r>
-        <m:r>
-          <m:t>u</m:t>
-        </m:r>
-        <m:r>
-          <m:t>s</m:t>
-        </m:r>
-        <m:r>
           <m:rPr>
+            <m:nor/>
             <m:sty m:val="p"/>
           </m:rPr>
-          <m:t>−</m:t>
-        </m:r>
-        <m:r>
-          <m:t>r</m:t>
-        </m:r>
-        <m:r>
-          <m:t>i</m:t>
-        </m:r>
-        <m:r>
-          <m:t>s</m:t>
-        </m:r>
-        <m:r>
-          <m:t>q</m:t>
-        </m:r>
-        <m:r>
-          <m:t>u</m:t>
-        </m:r>
-        <m:r>
-          <m:t>e</m:t>
-        </m:r>
-        <m:r>
-          <m:t>s</m:t>
-        </m:r>
-        <m:r>
-          <m:t>d</m:t>
-        </m:r>
-        <m:r>
-          <m:t>e</m:t>
-        </m:r>
-        <m:r>
-          <m:t>p</m:t>
-        </m:r>
-        <m:r>
-          <m:t>r</m:t>
-        </m:r>
-        <m:r>
-          <m:t>o</m:t>
-        </m:r>
-        <m:r>
-          <m:t>v</m:t>
-        </m:r>
-        <m:r>
-          <m:t>i</m:t>
-        </m:r>
-        <m:r>
-          <m:t>s</m:t>
-        </m:r>
-        <m:r>
-          <m:t>i</m:t>
-        </m:r>
-        <m:r>
-          <m:t>o</m:t>
-        </m:r>
-        <m:r>
-          <m:t>n</m:t>
-        </m:r>
-        <m:r>
-          <m:t>s</m:t>
-        </m:r>
-        <m:r>
-          <m:t>p</m:t>
-        </m:r>
-        <m:r>
-          <m:t>a</m:t>
-        </m:r>
-        <m:r>
-          <m:t>r</m:t>
-        </m:r>
-        <m:r>
-          <m:t>s</m:t>
-        </m:r>
-        <m:r>
-          <m:t>o</m:t>
-        </m:r>
-        <m:r>
-          <m:t>u</m:t>
-        </m:r>
-        <m:r>
-          <m:t>s</m:t>
-        </m:r>
-        <m:r>
-          <m:rPr>
-            <m:sty m:val="p"/>
-          </m:rPr>
-          <m:t>−</m:t>
-        </m:r>
-        <m:r>
-          <m:t>c</m:t>
-        </m:r>
-        <m:r>
-          <m:t>a</m:t>
-        </m:r>
-        <m:r>
-          <m:t>t</m:t>
-        </m:r>
-        <m:r>
-          <m:t>e</m:t>
-        </m:r>
-        <m:r>
-          <m:t>g</m:t>
-        </m:r>
-        <m:r>
-          <m:t>o</m:t>
-        </m:r>
-        <m:r>
-          <m:t>r</m:t>
-        </m:r>
-        <m:r>
-          <m:t>i</m:t>
-        </m:r>
-        <m:r>
-          <m:t>e</m:t>
+          <m:t>Les sous-risques de provisions par sous-categorie</m:t>
         </m:r>
         <m:r>
           <m:rPr>
@@ -37678,7 +37823,7 @@
                     <a:graphicData uri="http://schemas.openxmlformats.org/drawingml/2006/picture">
                       <pic:pic>
                         <pic:nvPicPr>
-                          <pic:cNvPr descr="/Applications/RStudio.app/Contents/Resources/app/quarto/share/formats/docx/tip.png" id="142" name="Picture"/>
+                          <pic:cNvPr descr="C:\PROGRA~1\RStudio\RESOUR~1\app\bin\quarto\share\formats\docx\tip.png" id="142" name="Picture"/>
                           <pic:cNvPicPr>
                             <a:picLocks noChangeArrowheads="1" noChangeAspect="1"/>
                           </pic:cNvPicPr>
@@ -37750,13 +37895,13 @@
     <w:bookmarkEnd w:id="143"/>
     <w:bookmarkEnd w:id="144"/>
     <w:bookmarkEnd w:id="145"/>
-    <w:bookmarkStart w:id="148" w:name="X44ad642a1330d4c05a8089706a332215ff1fb23"/>
+    <w:bookmarkStart w:id="148" w:name="Xec1a8240f33c78c61c9bf625a7d43ebee855295"/>
     <w:p>
       <w:pPr>
         <w:pStyle w:val="Heading2"/>
       </w:pPr>
       <w:r>
-        <w:t xml:space="preserve">ANNEXE : CORRESPONDANCE ENTRE ECHELLE DE NOTATION ET PROBABILITE DE DEFAUT</w:t>
+        <w:t xml:space="preserve">ANNEXE : Correspondance CORRESPONDANCE ENTRE ECHELLE DE NOTATION ET PROBABILITE DE DEFAUT</w:t>
       </w:r>
     </w:p>
     <w:bookmarkStart w:id="146" w:name="echelles-de-notation"/>

</xml_diff>

<commit_message>
ajout shema des risques
</commit_message>
<xml_diff>
--- a/Documents/Rapport PFE.docx
+++ b/Documents/Rapport PFE.docx
@@ -26498,7 +26498,7 @@
     <w:bookmarkEnd w:id="115"/>
     <w:bookmarkEnd w:id="116"/>
     <w:bookmarkEnd w:id="117"/>
-    <w:bookmarkStart w:id="145" w:name="capital-de-solvabilité-requis"/>
+    <w:bookmarkStart w:id="149" w:name="capital-de-solvabilité-requis"/>
     <w:p>
       <w:pPr>
         <w:pStyle w:val="Heading2"/>
@@ -26512,13 +26512,7 @@
         <w:pStyle w:val="FirstParagraph"/>
       </w:pPr>
       <w:r>
-        <w:t xml:space="preserve">Le Capital de Solvabilité Requis (CSR) est une notion très importante dans les domaines d’assurance et de réassurance, il permet la garantie de tous les risques quantifiables auxquels les entreprises de ces domaines sont</w:t>
-      </w:r>
-      <w:r>
-        <w:t xml:space="preserve"> </w:t>
-      </w:r>
-      <w:r>
-        <w:t xml:space="preserve">exposés. Le CSR correspond au capital dont a besoin une entreprise d’assurance ou de réassurance pour faire face à tous les risques qui peuvent survenir dans le futur et limiter la probabilité de ruine à 0,5%, c’est-à-dire à une seule occurrence tous les 200 ans.</w:t>
+        <w:t xml:space="preserve">Le Capital de Solvabilité Requis (CSR) est une notion très importante dans les domaines d’assurance et de réassurance, il permet la garantie de tous les risques quantifiables auxquels les entreprises de ces domaines sont exposés. Le CSR correspond au capital dont a besoin une entreprise d’assurance ou de réassurance pour faire face à tous les risques qui peuvent survenir dans le futur et limiter la probabilité de ruine à 0,5%, c’est-à-dire à une seule occurrence tous les 200 ans.</w:t>
       </w:r>
     </w:p>
     <w:p>
@@ -26720,6 +26714,92 @@
         <w:pStyle w:val="FirstParagraph"/>
       </w:pPr>
       <w:r>
+        <w:t xml:space="preserve">Tous les risques supportés par le capital de solvabilité requis, on peut les résumer dans le schéma suivant :</w:t>
+      </w:r>
+    </w:p>
+    <w:tbl>
+      <w:tblPr>
+        <w:tblStyle w:val="Table"/>
+        <w:tblW w:type="pct" w:w="5000"/>
+        <w:tblLook w:firstRow="0" w:lastRow="0" w:firstColumn="0" w:lastColumn="0" w:noHBand="0" w:noVBand="0" w:val="0000"/>
+      </w:tblPr>
+      <w:tblGrid>
+        <w:gridCol w:w="7920"/>
+      </w:tblGrid>
+      <w:tr>
+        <w:tc>
+          <w:tcPr/>
+          <w:bookmarkStart w:id="121" w:name="fig-piliers"/>
+          <w:p>
+            <w:pPr>
+              <w:pStyle w:val="Figure"/>
+              <w:jc w:val="center"/>
+            </w:pPr>
+            <w:r>
+              <w:drawing>
+                <wp:inline>
+                  <wp:extent cx="5334000" cy="3015219"/>
+                  <wp:effectExtent b="0" l="0" r="0" t="0"/>
+                  <wp:docPr descr="" title="" id="119" name="Picture"/>
+                  <a:graphic>
+                    <a:graphicData uri="http://schemas.openxmlformats.org/drawingml/2006/picture">
+                      <pic:pic>
+                        <pic:nvPicPr>
+                          <pic:cNvPr descr="Rapport-PFE_files/figure-html/Risques.png" id="120" name="Picture"/>
+                          <pic:cNvPicPr>
+                            <a:picLocks noChangeArrowheads="1" noChangeAspect="1"/>
+                          </pic:cNvPicPr>
+                        </pic:nvPicPr>
+                        <pic:blipFill>
+                          <a:blip r:embed="rId118"/>
+                          <a:stretch>
+                            <a:fillRect/>
+                          </a:stretch>
+                        </pic:blipFill>
+                        <pic:spPr bwMode="auto">
+                          <a:xfrm>
+                            <a:off x="0" y="0"/>
+                            <a:ext cx="5334000" cy="3015219"/>
+                          </a:xfrm>
+                          <a:prstGeom prst="rect">
+                            <a:avLst/>
+                          </a:prstGeom>
+                          <a:noFill/>
+                          <a:ln w="9525">
+                            <a:noFill/>
+                            <a:headEnd/>
+                            <a:tailEnd/>
+                          </a:ln>
+                        </pic:spPr>
+                      </pic:pic>
+                    </a:graphicData>
+                  </a:graphic>
+                </wp:inline>
+              </w:drawing>
+            </w:r>
+          </w:p>
+          <w:p>
+            <w:pPr>
+              <w:jc w:val="center"/>
+            </w:pPr>
+            <w:pPr>
+              <w:jc w:val="start"/>
+              <w:spacing w:before="200"/>
+              <w:pStyle w:val="ImageCaption"/>
+            </w:pPr>
+            <w:r>
+              <w:t xml:space="preserve">Figure 3: Présentation des risques</w:t>
+            </w:r>
+          </w:p>
+          <w:bookmarkEnd w:id="121"/>
+        </w:tc>
+      </w:tr>
+    </w:tbl>
+    <w:p>
+      <w:pPr>
+        <w:pStyle w:val="BodyText"/>
+      </w:pPr>
+      <w:r>
         <w:t xml:space="preserve">Selon le circulaire de l’ACAPS (l’Autorité de Contrôle des Assurances et de la Prévoyance Sociale) publié le premier Janvier 2020, Le capital de solvabilité requis est constitué de la somme des éléments suivants :</w:t>
       </w:r>
     </w:p>
@@ -26893,7 +26973,7 @@
         </m:oMath>
       </m:oMathPara>
     </w:p>
-    <w:bookmarkStart w:id="138" w:name="X8b89129f00e23abf7e0dc64742a1933841bd13f"/>
+    <w:bookmarkStart w:id="142" w:name="X8b89129f00e23abf7e0dc64742a1933841bd13f"/>
     <w:p>
       <w:pPr>
         <w:pStyle w:val="Heading3"/>
@@ -27729,7 +27809,7 @@
         </w:tc>
       </w:tr>
     </w:tbl>
-    <w:bookmarkStart w:id="123" w:name="X7d0de4e6ff3ca13baeb836adc8c41f16eaa6dfb"/>
+    <w:bookmarkStart w:id="127" w:name="X7d0de4e6ff3ca13baeb836adc8c41f16eaa6dfb"/>
     <w:p>
       <w:pPr>
         <w:pStyle w:val="Heading4"/>
@@ -28026,7 +28106,7 @@
         <w:t xml:space="preserve">: Coefficients de corrélations.</w:t>
       </w:r>
     </w:p>
-    <w:bookmarkStart w:id="118" w:name="X3cf8c7738901705451aeaf1bf62340f8a8e3146"/>
+    <w:bookmarkStart w:id="122" w:name="X3cf8c7738901705451aeaf1bf62340f8a8e3146"/>
     <w:p>
       <w:pPr>
         <w:pStyle w:val="Heading5"/>
@@ -28255,8 +28335,8 @@
         </m:oMath>
       </m:oMathPara>
     </w:p>
-    <w:bookmarkEnd w:id="118"/>
-    <w:bookmarkStart w:id="119" w:name="X4731aa5458fe1c45bdb9bc7a63d0b9bdcef0af7"/>
+    <w:bookmarkEnd w:id="122"/>
+    <w:bookmarkStart w:id="123" w:name="X4731aa5458fe1c45bdb9bc7a63d0b9bdcef0af7"/>
     <w:p>
       <w:pPr>
         <w:pStyle w:val="Heading5"/>
@@ -28676,8 +28756,8 @@
         </m:r>
       </m:oMath>
     </w:p>
-    <w:bookmarkEnd w:id="119"/>
-    <w:bookmarkStart w:id="120" w:name="X40fb47ea19ba513da95205d89bb9da70a68e95c"/>
+    <w:bookmarkEnd w:id="123"/>
+    <w:bookmarkStart w:id="124" w:name="X40fb47ea19ba513da95205d89bb9da70a68e95c"/>
     <w:p>
       <w:pPr>
         <w:pStyle w:val="Heading5"/>
@@ -28872,14 +28952,14 @@
         </m:oMath>
       </m:oMathPara>
     </w:p>
-    <w:bookmarkEnd w:id="120"/>
-    <w:bookmarkStart w:id="121" w:name="Xcb1801a4512c3e12cd67f1e61cb85f876d23434"/>
+    <w:bookmarkEnd w:id="124"/>
+    <w:bookmarkStart w:id="125" w:name="Xe8b0c02ffa4303d8ffd8ac356c32a420803f92c"/>
     <w:p>
       <w:pPr>
         <w:pStyle w:val="Heading5"/>
       </w:pPr>
       <w:r>
-        <w:t xml:space="preserve">7.1.1.4 L’exigence de capital relative au risque d’écart (</w:t>
+        <w:t xml:space="preserve">7.1.1.4 L’exigence de capital relative au risque d’écart de taux (</w:t>
       </w:r>
       <m:oMath>
         <m:r>
@@ -28948,8 +29028,8 @@
         <w:t xml:space="preserve">Les taux de baisse à appliquer sont calculés en fonction de la duration et de la prime de risque à l’émission.</w:t>
       </w:r>
     </w:p>
-    <w:bookmarkEnd w:id="121"/>
-    <w:bookmarkStart w:id="122" w:name="X0b86f92798bd2d75800a724a913850a71127576"/>
+    <w:bookmarkEnd w:id="125"/>
+    <w:bookmarkStart w:id="126" w:name="X0b86f92798bd2d75800a724a913850a71127576"/>
     <w:p>
       <w:pPr>
         <w:pStyle w:val="Heading5"/>
@@ -29608,9 +29688,9 @@
         </m:r>
       </m:oMath>
     </w:p>
-    <w:bookmarkEnd w:id="122"/>
-    <w:bookmarkEnd w:id="123"/>
-    <w:bookmarkStart w:id="126" w:name="X9c0184a5ab36aa780ba8e9d38716205766fa364"/>
+    <w:bookmarkEnd w:id="126"/>
+    <w:bookmarkEnd w:id="127"/>
+    <w:bookmarkStart w:id="130" w:name="X9c0184a5ab36aa780ba8e9d38716205766fa364"/>
     <w:p>
       <w:pPr>
         <w:pStyle w:val="Heading4"/>
@@ -30073,7 +30153,7 @@
         </m:r>
       </m:oMath>
     </w:p>
-    <w:bookmarkStart w:id="124" w:name="X303ad4190ba297cc4664f228835544b0eb3361f"/>
+    <w:bookmarkStart w:id="128" w:name="X303ad4190ba297cc4664f228835544b0eb3361f"/>
     <w:p>
       <w:pPr>
         <w:pStyle w:val="Heading5"/>
@@ -32566,8 +32646,8 @@
         </m:oMath>
       </m:oMathPara>
     </w:p>
-    <w:bookmarkEnd w:id="124"/>
-    <w:bookmarkStart w:id="125" w:name="Xde70ab66fad04d143ab07d5ec8525e6812bbe93"/>
+    <w:bookmarkEnd w:id="128"/>
+    <w:bookmarkStart w:id="129" w:name="Xde70ab66fad04d143ab07d5ec8525e6812bbe93"/>
     <w:p>
       <w:pPr>
         <w:pStyle w:val="Heading5"/>
@@ -33080,9 +33160,9 @@
         <w:t xml:space="preserve">de la somme des créances de l’actif circulant, autres que les créances vis-à-vis de l’Etat des contreparties visées aux 1) et 2) ci-dessus et les montants des chèques et valeurs à encaisser, nettes de provisions et qui demeurent impayées pendant une période supérieure à six (06) mois.</w:t>
       </w:r>
     </w:p>
-    <w:bookmarkEnd w:id="125"/>
-    <w:bookmarkEnd w:id="126"/>
-    <w:bookmarkStart w:id="127" w:name="Xac2a78756e1947e45e0b443464340ca4e07c6ed"/>
+    <w:bookmarkEnd w:id="129"/>
+    <w:bookmarkEnd w:id="130"/>
+    <w:bookmarkStart w:id="131" w:name="Xac2a78756e1947e45e0b443464340ca4e07c6ed"/>
     <w:p>
       <w:pPr>
         <w:pStyle w:val="Heading4"/>
@@ -33386,8 +33466,8 @@
         <w:t xml:space="preserve">du total de ses placements.</w:t>
       </w:r>
     </w:p>
-    <w:bookmarkEnd w:id="127"/>
-    <w:bookmarkStart w:id="133" w:name="X8bdc5d6c520394ae1ab3fd8ff0e20bf39ae18c3"/>
+    <w:bookmarkEnd w:id="131"/>
+    <w:bookmarkStart w:id="137" w:name="X8bdc5d6c520394ae1ab3fd8ff0e20bf39ae18c3"/>
     <w:p>
       <w:pPr>
         <w:pStyle w:val="Heading4"/>
@@ -33747,7 +33827,7 @@
         </m:r>
       </m:oMath>
     </w:p>
-    <w:bookmarkStart w:id="128" w:name="X70ec578e7130a57a8c8842c95b63e70e295ba28"/>
+    <w:bookmarkStart w:id="132" w:name="X70ec578e7130a57a8c8842c95b63e70e295ba28"/>
     <w:p>
       <w:pPr>
         <w:pStyle w:val="Heading5"/>
@@ -33947,8 +34027,8 @@
         </m:oMath>
       </m:oMathPara>
     </w:p>
-    <w:bookmarkEnd w:id="128"/>
-    <w:bookmarkStart w:id="129" w:name="X92ef2d5d6d1f309ee4dc38a892eea4151c6a010"/>
+    <w:bookmarkEnd w:id="132"/>
+    <w:bookmarkStart w:id="133" w:name="X92ef2d5d6d1f309ee4dc38a892eea4151c6a010"/>
     <w:p>
       <w:pPr>
         <w:pStyle w:val="Heading5"/>
@@ -34148,8 +34228,8 @@
         </m:oMath>
       </m:oMathPara>
     </w:p>
-    <w:bookmarkEnd w:id="129"/>
-    <w:bookmarkStart w:id="130" w:name="Xe142ffdc5761a23c812b30051e7ff3529769432"/>
+    <w:bookmarkEnd w:id="133"/>
+    <w:bookmarkStart w:id="134" w:name="Xe142ffdc5761a23c812b30051e7ff3529769432"/>
     <w:p>
       <w:pPr>
         <w:pStyle w:val="Heading5"/>
@@ -34201,7 +34281,7 @@
         <w:pStyle w:val="FirstParagraph"/>
       </w:pPr>
       <w:r>
-        <w:t xml:space="preserve">Commençons d’abord par la définition de quoi un rachaten assurance vie?</w:t>
+        <w:t xml:space="preserve">Commençons d’abord par la définition de quoi un rachat en assurance vie ?</w:t>
       </w:r>
     </w:p>
     <w:p>
@@ -34735,8 +34815,8 @@
         </m:oMath>
       </m:oMathPara>
     </w:p>
-    <w:bookmarkEnd w:id="130"/>
-    <w:bookmarkStart w:id="131" w:name="X2ad39c1112d69d7cc07addd7e09c4a1062144f3"/>
+    <w:bookmarkEnd w:id="134"/>
+    <w:bookmarkStart w:id="135" w:name="X2ad39c1112d69d7cc07addd7e09c4a1062144f3"/>
     <w:p>
       <w:pPr>
         <w:pStyle w:val="Heading5"/>
@@ -34945,8 +35025,8 @@
         </m:oMath>
       </m:oMathPara>
     </w:p>
-    <w:bookmarkEnd w:id="131"/>
-    <w:bookmarkStart w:id="132" w:name="X7a733b5774bbec975e5e71b96ffb3b71cffef89"/>
+    <w:bookmarkEnd w:id="135"/>
+    <w:bookmarkStart w:id="136" w:name="X7a733b5774bbec975e5e71b96ffb3b71cffef89"/>
     <w:p>
       <w:pPr>
         <w:pStyle w:val="Heading5"/>
@@ -35036,9 +35116,9 @@
         <w:t xml:space="preserve">aux montants des capitaux sous risque relatifs aux garanties en cas de décès nets de réassurance.</w:t>
       </w:r>
     </w:p>
-    <w:bookmarkEnd w:id="132"/>
-    <w:bookmarkEnd w:id="133"/>
-    <w:bookmarkStart w:id="137" w:name="X1b6aa8fc00d4f5599dfcf10f97be846d7f67a01"/>
+    <w:bookmarkEnd w:id="136"/>
+    <w:bookmarkEnd w:id="137"/>
+    <w:bookmarkStart w:id="141" w:name="X1b6aa8fc00d4f5599dfcf10f97be846d7f67a01"/>
     <w:p>
       <w:pPr>
         <w:pStyle w:val="Heading4"/>
@@ -35438,7 +35518,7 @@
         <w:t xml:space="preserve">es le coefficient de corrélation.</w:t>
       </w:r>
     </w:p>
-    <w:bookmarkStart w:id="134" w:name="Xaf5135c38b35f3935e7fbb38292cb902ba10fce"/>
+    <w:bookmarkStart w:id="138" w:name="Xaf5135c38b35f3935e7fbb38292cb902ba10fce"/>
     <w:p>
       <w:pPr>
         <w:pStyle w:val="Heading5"/>
@@ -36144,8 +36224,8 @@
         </m:sSubSup>
       </m:oMath>
     </w:p>
-    <w:bookmarkEnd w:id="134"/>
-    <w:bookmarkStart w:id="135" w:name="X97c27c4f6aaa2dc3a04acf8f040871c5ebd6f65"/>
+    <w:bookmarkEnd w:id="138"/>
+    <w:bookmarkStart w:id="139" w:name="X97c27c4f6aaa2dc3a04acf8f040871c5ebd6f65"/>
     <w:p>
       <w:pPr>
         <w:pStyle w:val="Heading5"/>
@@ -36678,8 +36758,8 @@
         </m:oMath>
       </m:oMathPara>
     </w:p>
-    <w:bookmarkEnd w:id="135"/>
-    <w:bookmarkStart w:id="136" w:name="X2d899550002a89faf70685e2ededa357230b7ec"/>
+    <w:bookmarkEnd w:id="139"/>
+    <w:bookmarkStart w:id="140" w:name="X2d899550002a89faf70685e2ededa357230b7ec"/>
     <w:p>
       <w:pPr>
         <w:pStyle w:val="Heading5"/>
@@ -36828,10 +36908,10 @@
         <w:t xml:space="preserve">Crédit et caution</w:t>
       </w:r>
     </w:p>
-    <w:bookmarkEnd w:id="136"/>
-    <w:bookmarkEnd w:id="137"/>
-    <w:bookmarkEnd w:id="138"/>
-    <w:bookmarkStart w:id="139" w:name="X784839fd8516b8df5730ae0da267f1818a874be"/>
+    <w:bookmarkEnd w:id="140"/>
+    <w:bookmarkEnd w:id="141"/>
+    <w:bookmarkEnd w:id="142"/>
+    <w:bookmarkStart w:id="143" w:name="X784839fd8516b8df5730ae0da267f1818a874be"/>
     <w:p>
       <w:pPr>
         <w:pStyle w:val="Heading3"/>
@@ -37015,8 +37095,8 @@
         </m:oMath>
       </m:oMathPara>
     </w:p>
-    <w:bookmarkEnd w:id="139"/>
-    <w:bookmarkStart w:id="144" w:name="X384c0c3c983e0c0cecb046cfdf19f3cf5bf77b3"/>
+    <w:bookmarkEnd w:id="143"/>
+    <w:bookmarkStart w:id="148" w:name="X384c0c3c983e0c0cecb046cfdf19f3cf5bf77b3"/>
     <w:p>
       <w:pPr>
         <w:pStyle w:val="Heading3"/>
@@ -37025,7 +37105,7 @@
         <w:t xml:space="preserve">7.3 Ajustement du capital de solvabilité requis</w:t>
       </w:r>
     </w:p>
-    <w:bookmarkStart w:id="140" w:name="X60f7df077bb6b37af80367e8ec055588dd69751"/>
+    <w:bookmarkStart w:id="144" w:name="X60f7df077bb6b37af80367e8ec055588dd69751"/>
     <w:p>
       <w:pPr>
         <w:pStyle w:val="Heading4"/>
@@ -37311,8 +37391,8 @@
         </m:oMath>
       </m:oMathPara>
     </w:p>
-    <w:bookmarkEnd w:id="140"/>
-    <w:bookmarkStart w:id="143" w:name="Xbd336be1e04da1ede3fc1224bb2eedd17c6bfce"/>
+    <w:bookmarkEnd w:id="144"/>
+    <w:bookmarkStart w:id="147" w:name="Xbd336be1e04da1ede3fc1224bb2eedd17c6bfce"/>
     <w:p>
       <w:pPr>
         <w:pStyle w:val="Heading4"/>
@@ -37818,12 +37898,12 @@
                 <wp:inline>
                   <wp:extent cx="152400" cy="152400"/>
                   <wp:effectExtent b="0" l="0" r="0" t="0"/>
-                  <wp:docPr descr="" title="" id="141" name="Picture"/>
+                  <wp:docPr descr="" title="" id="145" name="Picture"/>
                   <a:graphic>
                     <a:graphicData uri="http://schemas.openxmlformats.org/drawingml/2006/picture">
                       <pic:pic>
                         <pic:nvPicPr>
-                          <pic:cNvPr descr="C:\PROGRA~1\RStudio\RESOUR~1\app\bin\quarto\share\formats\docx\tip.png" id="142" name="Picture"/>
+                          <pic:cNvPr descr="C:\PROGRA~1\RStudio\RESOUR~1\app\bin\quarto\share\formats\docx\tip.png" id="146" name="Picture"/>
                           <pic:cNvPicPr>
                             <a:picLocks noChangeArrowheads="1" noChangeAspect="1"/>
                           </pic:cNvPicPr>
@@ -37892,10 +37972,10 @@
         </w:tc>
       </w:tr>
     </w:tbl>
-    <w:bookmarkEnd w:id="143"/>
-    <w:bookmarkEnd w:id="144"/>
-    <w:bookmarkEnd w:id="145"/>
-    <w:bookmarkStart w:id="148" w:name="Xec1a8240f33c78c61c9bf625a7d43ebee855295"/>
+    <w:bookmarkEnd w:id="147"/>
+    <w:bookmarkEnd w:id="148"/>
+    <w:bookmarkEnd w:id="149"/>
+    <w:bookmarkStart w:id="152" w:name="Xec1a8240f33c78c61c9bf625a7d43ebee855295"/>
     <w:p>
       <w:pPr>
         <w:pStyle w:val="Heading2"/>
@@ -37904,7 +37984,7 @@
         <w:t xml:space="preserve">ANNEXE : Correspondance CORRESPONDANCE ENTRE ECHELLE DE NOTATION ET PROBABILITE DE DEFAUT</w:t>
       </w:r>
     </w:p>
-    <w:bookmarkStart w:id="146" w:name="echelles-de-notation"/>
+    <w:bookmarkStart w:id="150" w:name="echelles-de-notation"/>
     <w:p>
       <w:pPr>
         <w:pStyle w:val="Heading3"/>
@@ -38963,8 +39043,8 @@
         <w:t xml:space="preserve">Dans les autres cas, l’échelle de notation la plus faible est retenue.</w:t>
       </w:r>
     </w:p>
-    <w:bookmarkEnd w:id="146"/>
-    <w:bookmarkStart w:id="147" w:name="probabilités-de-défaut"/>
+    <w:bookmarkEnd w:id="150"/>
+    <w:bookmarkStart w:id="151" w:name="probabilités-de-défaut"/>
     <w:p>
       <w:pPr>
         <w:pStyle w:val="Heading3"/>
@@ -39157,8 +39237,8 @@
         </w:tc>
       </w:tr>
     </w:tbl>
-    <w:bookmarkEnd w:id="147"/>
-    <w:bookmarkEnd w:id="148"/>
+    <w:bookmarkEnd w:id="151"/>
+    <w:bookmarkEnd w:id="152"/>
     <w:sectPr/>
   </w:body>
 </w:document>

</xml_diff>

<commit_message>
ajoadd fichier installation packages
</commit_message>
<xml_diff>
--- a/Documents/Rapport PFE.docx
+++ b/Documents/Rapport PFE.docx
@@ -22645,31 +22645,7 @@
         <w:pStyle w:val="FirstParagraph"/>
       </w:pPr>
       <w:r>
-        <w:t xml:space="preserve">la meilleure estimation des engagements cédés est évaluée en multipliant la meilleure estimation des</w:t>
-      </w:r>
-      <w:r>
-        <w:t xml:space="preserve"> </w:t>
-      </w:r>
-      <w:r>
-        <w:t xml:space="preserve">engagements par le rapport entre d’une part, la part des cessionnaires dans les provisions</w:t>
-      </w:r>
-      <w:r>
-        <w:t xml:space="preserve"> </w:t>
-      </w:r>
-      <w:r>
-        <w:t xml:space="preserve">mathématiques et dans les provisions pour capitaux, rentes et rachats à payer et d’autre part, la</w:t>
-      </w:r>
-      <w:r>
-        <w:t xml:space="preserve"> </w:t>
-      </w:r>
-      <w:r>
-        <w:t xml:space="preserve">somme des provisions mathématiques , des provisions pour capitaux, rentes et rachats à payer bruts</w:t>
-      </w:r>
-      <w:r>
-        <w:t xml:space="preserve"> </w:t>
-      </w:r>
-      <w:r>
-        <w:t xml:space="preserve">de réassurance.</w:t>
+        <w:t xml:space="preserve">la meilleure estimation des engagements cédés est évaluée en multipliant la meilleure estimation des engagements par le rapport entre d’une part, la part des cessionnaires dans les provisions mathématiques et dans les provisions pour capitaux, rentes et rachats à payer et d’autre part, la somme des provisions mathématiques , des provisions pour capitaux, rentes et rachats à payer bruts de réassurance.</w:t>
       </w:r>
     </w:p>
     <w:p>
@@ -23270,7 +23246,7 @@
         <w:t xml:space="preserve"> </w:t>
       </w:r>
       <w:r>
-        <w:t xml:space="preserve">: La meilleure estimation des engagements pour sinistres cédés visée à la spécification technique 33 ci- dessus est évaluée en multipliant la meilleure estimation des engagements pour sinistres nets de recours visée à par (</w:t>
+        <w:t xml:space="preserve">: La meilleure estimation des engagements pour sinistres cédés visée à la spécification technique 33 est évaluée en multipliant la meilleure estimation des engagements pour sinistres nets de recours par (</w:t>
       </w:r>
       <m:oMath>
         <m:r>
@@ -23477,7 +23453,7 @@
         <w:t xml:space="preserve"> </w:t>
       </w:r>
       <w:r>
-        <w:t xml:space="preserve">: La meilleure estimation des engagements pour primes cédés visée est évaluée en multipliant la meilleure estimation des engagements pour primes visée par le taux de cession de primes. Le taux de cession (</w:t>
+        <w:t xml:space="preserve">: La meilleure estimation des engagements pour primes cédés est évaluée en multipliant la meilleure estimation des engagements pour primes par le taux de cession de primes. Le taux de cession (</w:t>
       </w:r>
       <m:oMath>
         <m:sSubSup>
@@ -23551,7 +23527,13 @@
         <w:pStyle w:val="FirstParagraph"/>
       </w:pPr>
       <w:r>
-        <w:t xml:space="preserve">L’ajustement pour défaut de contrepartie est déterminé en actualisant les flux d’ajustement futurs sur la base de la courbe des taux fixée par l’Autorité. Il correspond à la perte anticipée résultant de la défaillance probable du cessionnaire</w:t>
+        <w:t xml:space="preserve">En cas de réassuarance, la compagnie d’assurance se confronte à un nouveau risque, celui de défaut de contrepartie. En effet, il se pourrait que les risques cédés par l’assureur ne soient pas supportés par le réassureur. Il est ainsi primordial de tenir en compte ce risque dans le calcul des meilleures estimations en effectuant un ajustement.</w:t>
+      </w:r>
+      <w:r>
+        <w:t xml:space="preserve"> </w:t>
+      </w:r>
+      <w:r>
+        <w:t xml:space="preserve">L’ajustement pour défaut de contrepartie est déterminé en actualisant les flux d’ajustement futurs sur la base de la courbe des taux fixée par l’Autorité. Il correspond à la perte anticipée résultant de la défaillance probable du cessionnaire.</w:t>
       </w:r>
     </w:p>
     <w:p>
@@ -23559,7 +23541,20 @@
         <w:pStyle w:val="BodyText"/>
       </w:pPr>
       <w:r>
-        <w:t xml:space="preserve">Les flux d’ajustement futurs sont déterminés conformément à la méthode, telle que décrite à</w:t>
+        <w:t xml:space="preserve">L’</w:t>
+      </w:r>
+      <w:r>
+        <w:rPr>
+          <w:iCs/>
+          <w:i/>
+        </w:rPr>
+        <w:t xml:space="preserve">ACAPS</w:t>
+      </w:r>
+      <w:r>
+        <w:t xml:space="preserve"> </w:t>
+      </w:r>
+      <w:r>
+        <w:t xml:space="preserve">propose une méthode de détermination des flux d’ajustement futurs décrite à</w:t>
       </w:r>
       <w:r>
         <w:t xml:space="preserve"> </w:t>
@@ -23575,7 +23570,7 @@
         <w:t xml:space="preserve"> </w:t>
       </w:r>
       <w:r>
-        <w:t xml:space="preserve">de la circulaire de l’ACAPS que nous décrirons ci-après.</w:t>
+        <w:t xml:space="preserve">de la circulaire. Cette méthode suit un certain nombre d’étapes que nous décrivons ci-après</w:t>
       </w:r>
     </w:p>
     <w:tbl>
@@ -26504,7 +26499,7 @@
         <w:pStyle w:val="Heading2"/>
       </w:pPr>
       <w:r>
-        <w:t xml:space="preserve">7 Capital de Solvabilité Requis :</w:t>
+        <w:t xml:space="preserve">7 Capital de Solvabilité Requis</w:t>
       </w:r>
     </w:p>
     <w:p>
@@ -26512,7 +26507,51 @@
         <w:pStyle w:val="FirstParagraph"/>
       </w:pPr>
       <w:r>
-        <w:t xml:space="preserve">Le Capital de Solvabilité Requis (CSR) est une notion très importante dans les domaines d’assurance et de réassurance, il permet la garantie de tous les risques quantifiables auxquels les entreprises de ces domaines sont exposés. Le CSR correspond au capital dont a besoin une entreprise d’assurance ou de réassurance pour faire face à tous les risques qui peuvent survenir dans le futur et limiter la probabilité de ruine à 0,5%, c’est-à-dire à une seule occurrence tous les 200 ans.</w:t>
+        <w:t xml:space="preserve">Au cours de son existence, la compagnie d’assurance ou de réassurance fait face à plusieurs engagements dont la plus part sont risqués. Ce tas de risques encourus demande donc des préventions afin d’éviter ou de supporter leur avénement. Subséquemment, il est tout naturel de se demandait quel montant la compagnie devrait avoir à l’instant</w:t>
+      </w:r>
+      <w:r>
+        <w:t xml:space="preserve"> </w:t>
+      </w:r>
+      <m:oMath>
+        <m:r>
+          <m:t>t</m:t>
+        </m:r>
+      </m:oMath>
+      <w:r>
+        <w:t xml:space="preserve"> </w:t>
+      </w:r>
+      <w:r>
+        <w:t xml:space="preserve">pour se couvrir des risques éventuels d’où l’introduction de la notion de</w:t>
+      </w:r>
+      <w:r>
+        <w:t xml:space="preserve"> </w:t>
+      </w:r>
+      <w:r>
+        <w:rPr>
+          <w:iCs/>
+          <w:i/>
+        </w:rPr>
+        <w:t xml:space="preserve">Capital de Solvabilité Requis</w:t>
+      </w:r>
+      <w:r>
+        <w:t xml:space="preserve"> </w:t>
+      </w:r>
+      <w:r>
+        <w:t xml:space="preserve">(</w:t>
+      </w:r>
+      <m:oMath>
+        <m:r>
+          <m:t>C</m:t>
+        </m:r>
+        <m:r>
+          <m:t>S</m:t>
+        </m:r>
+        <m:r>
+          <m:t>R</m:t>
+        </m:r>
+      </m:oMath>
+      <w:r>
+        <w:t xml:space="preserve">).</w:t>
       </w:r>
     </w:p>
     <w:p>
@@ -26520,7 +26559,31 @@
         <w:pStyle w:val="BodyText"/>
       </w:pPr>
       <w:r>
-        <w:t xml:space="preserve">Commençons d’abord par la définition des différents risques dans les secteurs d’assurance et de réassurance :</w:t>
+        <w:t xml:space="preserve">Comme son nom l’indique, le CSR correspond au capital dont a besoin une entreprise d’assurance ou de réassurance pour faire face à tous les risques qui peuvent survenir dans le futur et limiter la probabilité de ruine.</w:t>
+      </w:r>
+    </w:p>
+    <w:p>
+      <w:pPr>
+        <w:pStyle w:val="BodyText"/>
+      </w:pPr>
+      <w:r>
+        <w:t xml:space="preserve">Commençons d’abord par la définition des différents risques dans les secteurs d’assurance et de réassurance pris en compte dans le projet</w:t>
+      </w:r>
+      <w:r>
+        <w:t xml:space="preserve"> </w:t>
+      </w:r>
+      <w:r>
+        <w:rPr>
+          <w:iCs/>
+          <w:i/>
+        </w:rPr>
+        <w:t xml:space="preserve">SBR</w:t>
+      </w:r>
+      <w:r>
+        <w:t xml:space="preserve"> </w:t>
+      </w:r>
+      <w:r>
+        <w:t xml:space="preserve">:</w:t>
       </w:r>
     </w:p>
     <w:p>

</xml_diff>